<commit_message>
PR 9 under progress
</commit_message>
<xml_diff>
--- a/Final-Practical-File-Submitted/AC_PR9_17IT051.docx
+++ b/Final-Practical-File-Submitted/AC_PR9_17IT051.docx
@@ -180,25 +180,7 @@
                 <w:sz w:val="28"/>
                 <w:szCs w:val="28"/>
               </w:rPr>
-              <w:t xml:space="preserve">Student ID </w:t>
-            </w:r>
-            <w:r>
-              <w:rPr>
-                <w:rFonts w:ascii="Times New Roman" w:eastAsia="Times New Roman" w:hAnsi="Times New Roman" w:cs="Times New Roman"/>
-                <w:b/>
-                <w:sz w:val="28"/>
-                <w:szCs w:val="28"/>
-              </w:rPr>
-              <w:t>No.:</w:t>
-            </w:r>
-            <w:r>
-              <w:rPr>
-                <w:rFonts w:ascii="Times New Roman" w:eastAsia="Times New Roman" w:hAnsi="Times New Roman" w:cs="Times New Roman"/>
-                <w:b/>
-                <w:sz w:val="28"/>
-                <w:szCs w:val="28"/>
-              </w:rPr>
-              <w:t xml:space="preserve"> 17IT051</w:t>
+              <w:t>Student ID No.: 17IT051</w:t>
             </w:r>
           </w:p>
           <w:p>
@@ -308,14 +290,6 @@
     </w:p>
     <w:p>
       <w:pPr>
-        <w:jc w:val="both"/>
-        <w:rPr>
-          <w:rFonts w:ascii="Times New Roman" w:hAnsi="Times New Roman" w:cs="Times New Roman"/>
-        </w:rPr>
-      </w:pPr>
-    </w:p>
-    <w:p>
-      <w:pPr>
         <w:rPr>
           <w:rFonts w:ascii="Times New Roman" w:eastAsia="Times New Roman" w:hAnsi="Times New Roman" w:cs="Times New Roman"/>
           <w:b/>
@@ -352,7 +326,6 @@
         </w:rPr>
         <w:t xml:space="preserve">Product sample approval workflow is an application which should be available for any location throughout any location in India and having 24/7 usage along with maintaining a relational database which supports </w:t>
       </w:r>
-      <w:proofErr w:type="spellStart"/>
       <w:r>
         <w:rPr>
           <w:rFonts w:ascii="Times New Roman" w:hAnsi="Times New Roman" w:cs="Times New Roman"/>
@@ -360,9 +333,8 @@
           <w:sz w:val="24"/>
           <w:szCs w:val="24"/>
         </w:rPr>
-        <w:t>postgresql</w:t>
-      </w:r>
-      <w:proofErr w:type="spellEnd"/>
+        <w:t>PostgreSQL</w:t>
+      </w:r>
       <w:r>
         <w:rPr>
           <w:rFonts w:ascii="Times New Roman" w:hAnsi="Times New Roman" w:cs="Times New Roman"/>
@@ -370,19 +342,26 @@
           <w:sz w:val="24"/>
           <w:szCs w:val="24"/>
         </w:rPr>
-        <w:t xml:space="preserve"> and high scalability &amp; maintainability.</w:t>
-      </w:r>
-    </w:p>
-    <w:p>
-      <w:pPr>
-        <w:jc w:val="both"/>
-        <w:rPr>
-          <w:rFonts w:ascii="Times New Roman" w:eastAsia="Times New Roman" w:hAnsi="Times New Roman" w:cs="Times New Roman"/>
-          <w:b/>
-          <w:sz w:val="24"/>
-          <w:szCs w:val="24"/>
-        </w:rPr>
-      </w:pPr>
+        <w:t xml:space="preserve"> </w:t>
+      </w:r>
+      <w:r>
+        <w:rPr>
+          <w:rFonts w:ascii="Times New Roman" w:hAnsi="Times New Roman" w:cs="Times New Roman"/>
+          <w:color w:val="000000"/>
+          <w:sz w:val="24"/>
+          <w:szCs w:val="24"/>
+        </w:rPr>
+        <w:t>with</w:t>
+      </w:r>
+      <w:r>
+        <w:rPr>
+          <w:rFonts w:ascii="Times New Roman" w:hAnsi="Times New Roman" w:cs="Times New Roman"/>
+          <w:color w:val="000000"/>
+          <w:sz w:val="24"/>
+          <w:szCs w:val="24"/>
+        </w:rPr>
+        <w:t xml:space="preserve"> high scalability &amp; maintainability.</w:t>
+      </w:r>
     </w:p>
     <w:p>
       <w:pPr>
@@ -416,17 +395,606 @@
       <w:pPr>
         <w:rPr>
           <w:rFonts w:ascii="Times New Roman" w:eastAsia="Times New Roman" w:hAnsi="Times New Roman" w:cs="Times New Roman"/>
-          <w:b/>
-          <w:sz w:val="28"/>
-          <w:szCs w:val="28"/>
-        </w:rPr>
-      </w:pPr>
-    </w:p>
-    <w:p>
-      <w:pPr>
-        <w:rPr>
-          <w:rFonts w:ascii="Times New Roman" w:eastAsia="Times New Roman" w:hAnsi="Times New Roman" w:cs="Times New Roman"/>
-          <w:color w:val="FF0000"/>
+          <w:bCs/>
+          <w:sz w:val="24"/>
+          <w:szCs w:val="24"/>
+        </w:rPr>
+      </w:pPr>
+      <w:r>
+        <w:rPr>
+          <w:rFonts w:ascii="Times New Roman" w:eastAsia="Times New Roman" w:hAnsi="Times New Roman" w:cs="Times New Roman"/>
+          <w:bCs/>
+          <w:sz w:val="24"/>
+          <w:szCs w:val="24"/>
+        </w:rPr>
+        <w:t>AWS cloud provides an EC2 and RDS (Relational Database System) in this application we use PostgreSQL, using these two services we will deploy the application.</w:t>
+      </w:r>
+    </w:p>
+    <w:p>
+      <w:pPr>
+        <w:rPr>
+          <w:rFonts w:ascii="Times New Roman" w:eastAsia="Times New Roman" w:hAnsi="Times New Roman" w:cs="Times New Roman"/>
+          <w:bCs/>
+          <w:sz w:val="24"/>
+          <w:szCs w:val="24"/>
+        </w:rPr>
+      </w:pPr>
+      <w:r>
+        <w:rPr>
+          <w:rFonts w:ascii="Times New Roman" w:eastAsia="Times New Roman" w:hAnsi="Times New Roman" w:cs="Times New Roman"/>
+          <w:bCs/>
+          <w:sz w:val="24"/>
+          <w:szCs w:val="24"/>
+        </w:rPr>
+        <w:t>So here we will discuss all the steps for deployment of application on the EC2 Instance.</w:t>
+      </w:r>
+    </w:p>
+    <w:p>
+      <w:pPr>
+        <w:rPr>
+          <w:rFonts w:ascii="Times New Roman" w:eastAsia="Times New Roman" w:hAnsi="Times New Roman" w:cs="Times New Roman"/>
+          <w:bCs/>
+          <w:sz w:val="24"/>
+          <w:szCs w:val="24"/>
+        </w:rPr>
+      </w:pPr>
+      <w:r>
+        <w:rPr>
+          <w:noProof/>
+        </w:rPr>
+        <w:drawing>
+          <wp:inline distT="0" distB="0" distL="0" distR="0" wp14:anchorId="4F81F2BE" wp14:editId="57260CCC">
+            <wp:extent cx="6162675" cy="2942590"/>
+            <wp:effectExtent l="0" t="0" r="9525" b="0"/>
+            <wp:docPr id="1" name="Picture 1"/>
+            <wp:cNvGraphicFramePr>
+              <a:graphicFrameLocks xmlns:a="http://schemas.openxmlformats.org/drawingml/2006/main" noChangeAspect="1"/>
+            </wp:cNvGraphicFramePr>
+            <a:graphic xmlns:a="http://schemas.openxmlformats.org/drawingml/2006/main">
+              <a:graphicData uri="http://schemas.openxmlformats.org/drawingml/2006/picture">
+                <pic:pic xmlns:pic="http://schemas.openxmlformats.org/drawingml/2006/picture">
+                  <pic:nvPicPr>
+                    <pic:cNvPr id="1" name=""/>
+                    <pic:cNvPicPr/>
+                  </pic:nvPicPr>
+                  <pic:blipFill>
+                    <a:blip r:embed="rId7"/>
+                    <a:stretch>
+                      <a:fillRect/>
+                    </a:stretch>
+                  </pic:blipFill>
+                  <pic:spPr>
+                    <a:xfrm>
+                      <a:off x="0" y="0"/>
+                      <a:ext cx="6162675" cy="2942590"/>
+                    </a:xfrm>
+                    <a:prstGeom prst="rect">
+                      <a:avLst/>
+                    </a:prstGeom>
+                  </pic:spPr>
+                </pic:pic>
+              </a:graphicData>
+            </a:graphic>
+          </wp:inline>
+        </w:drawing>
+      </w:r>
+    </w:p>
+    <w:p>
+      <w:pPr>
+        <w:jc w:val="center"/>
+        <w:rPr>
+          <w:rFonts w:ascii="Times New Roman" w:eastAsia="Times New Roman" w:hAnsi="Times New Roman" w:cs="Times New Roman"/>
+          <w:b/>
+          <w:sz w:val="24"/>
+          <w:szCs w:val="24"/>
+        </w:rPr>
+      </w:pPr>
+      <w:r>
+        <w:rPr>
+          <w:rFonts w:ascii="Times New Roman" w:eastAsia="Times New Roman" w:hAnsi="Times New Roman" w:cs="Times New Roman"/>
+          <w:b/>
+          <w:sz w:val="24"/>
+          <w:szCs w:val="24"/>
+        </w:rPr>
+        <w:t>Creating EC2 Instance</w:t>
+      </w:r>
+      <w:r>
+        <w:rPr>
+          <w:rFonts w:ascii="Times New Roman" w:eastAsia="Times New Roman" w:hAnsi="Times New Roman" w:cs="Times New Roman"/>
+          <w:b/>
+          <w:sz w:val="24"/>
+          <w:szCs w:val="24"/>
+        </w:rPr>
+        <w:t xml:space="preserve"> with free tier access.</w:t>
+      </w:r>
+    </w:p>
+    <w:p>
+      <w:pPr>
+        <w:jc w:val="center"/>
+        <w:rPr>
+          <w:rFonts w:ascii="Times New Roman" w:eastAsia="Times New Roman" w:hAnsi="Times New Roman" w:cs="Times New Roman"/>
+          <w:b/>
+          <w:sz w:val="24"/>
+          <w:szCs w:val="24"/>
+        </w:rPr>
+      </w:pPr>
+      <w:r>
+        <w:rPr>
+          <w:noProof/>
+        </w:rPr>
+        <w:lastRenderedPageBreak/>
+        <w:drawing>
+          <wp:inline distT="0" distB="0" distL="0" distR="0" wp14:anchorId="4E18B432" wp14:editId="24C5B051">
+            <wp:extent cx="6438900" cy="3181350"/>
+            <wp:effectExtent l="0" t="0" r="0" b="0"/>
+            <wp:docPr id="2" name="Picture 2"/>
+            <wp:cNvGraphicFramePr>
+              <a:graphicFrameLocks xmlns:a="http://schemas.openxmlformats.org/drawingml/2006/main" noChangeAspect="1"/>
+            </wp:cNvGraphicFramePr>
+            <a:graphic xmlns:a="http://schemas.openxmlformats.org/drawingml/2006/main">
+              <a:graphicData uri="http://schemas.openxmlformats.org/drawingml/2006/picture">
+                <pic:pic xmlns:pic="http://schemas.openxmlformats.org/drawingml/2006/picture">
+                  <pic:nvPicPr>
+                    <pic:cNvPr id="1" name=""/>
+                    <pic:cNvPicPr/>
+                  </pic:nvPicPr>
+                  <pic:blipFill>
+                    <a:blip r:embed="rId8"/>
+                    <a:stretch>
+                      <a:fillRect/>
+                    </a:stretch>
+                  </pic:blipFill>
+                  <pic:spPr>
+                    <a:xfrm>
+                      <a:off x="0" y="0"/>
+                      <a:ext cx="6438900" cy="3181350"/>
+                    </a:xfrm>
+                    <a:prstGeom prst="rect">
+                      <a:avLst/>
+                    </a:prstGeom>
+                  </pic:spPr>
+                </pic:pic>
+              </a:graphicData>
+            </a:graphic>
+          </wp:inline>
+        </w:drawing>
+      </w:r>
+    </w:p>
+    <w:p>
+      <w:pPr>
+        <w:jc w:val="center"/>
+        <w:rPr>
+          <w:rFonts w:ascii="Times New Roman" w:eastAsia="Times New Roman" w:hAnsi="Times New Roman" w:cs="Times New Roman"/>
+          <w:b/>
+          <w:sz w:val="24"/>
+          <w:szCs w:val="24"/>
+        </w:rPr>
+      </w:pPr>
+      <w:r>
+        <w:rPr>
+          <w:rFonts w:ascii="Times New Roman" w:eastAsia="Times New Roman" w:hAnsi="Times New Roman" w:cs="Times New Roman"/>
+          <w:b/>
+          <w:sz w:val="24"/>
+          <w:szCs w:val="24"/>
+        </w:rPr>
+        <w:t>Save the private key later we will need this to connect windows to EC2 instance</w:t>
+      </w:r>
+    </w:p>
+    <w:p>
+      <w:pPr>
+        <w:jc w:val="center"/>
+        <w:rPr>
+          <w:rFonts w:ascii="Times New Roman" w:eastAsia="Times New Roman" w:hAnsi="Times New Roman" w:cs="Times New Roman"/>
+          <w:b/>
+          <w:sz w:val="24"/>
+          <w:szCs w:val="24"/>
+        </w:rPr>
+      </w:pPr>
+    </w:p>
+    <w:p>
+      <w:pPr>
+        <w:jc w:val="center"/>
+        <w:rPr>
+          <w:rFonts w:ascii="Times New Roman" w:eastAsia="Times New Roman" w:hAnsi="Times New Roman" w:cs="Times New Roman"/>
+          <w:b/>
+          <w:sz w:val="24"/>
+          <w:szCs w:val="24"/>
+        </w:rPr>
+      </w:pPr>
+      <w:r>
+        <w:rPr>
+          <w:noProof/>
+        </w:rPr>
+        <w:drawing>
+          <wp:inline distT="0" distB="0" distL="0" distR="0" wp14:anchorId="728DBF35" wp14:editId="41AC9468">
+            <wp:extent cx="6457950" cy="3801745"/>
+            <wp:effectExtent l="0" t="0" r="0" b="8255"/>
+            <wp:docPr id="3" name="Picture 3"/>
+            <wp:cNvGraphicFramePr>
+              <a:graphicFrameLocks xmlns:a="http://schemas.openxmlformats.org/drawingml/2006/main" noChangeAspect="1"/>
+            </wp:cNvGraphicFramePr>
+            <a:graphic xmlns:a="http://schemas.openxmlformats.org/drawingml/2006/main">
+              <a:graphicData uri="http://schemas.openxmlformats.org/drawingml/2006/picture">
+                <pic:pic xmlns:pic="http://schemas.openxmlformats.org/drawingml/2006/picture">
+                  <pic:nvPicPr>
+                    <pic:cNvPr id="1" name=""/>
+                    <pic:cNvPicPr/>
+                  </pic:nvPicPr>
+                  <pic:blipFill>
+                    <a:blip r:embed="rId9"/>
+                    <a:stretch>
+                      <a:fillRect/>
+                    </a:stretch>
+                  </pic:blipFill>
+                  <pic:spPr>
+                    <a:xfrm>
+                      <a:off x="0" y="0"/>
+                      <a:ext cx="6457950" cy="3801745"/>
+                    </a:xfrm>
+                    <a:prstGeom prst="rect">
+                      <a:avLst/>
+                    </a:prstGeom>
+                  </pic:spPr>
+                </pic:pic>
+              </a:graphicData>
+            </a:graphic>
+          </wp:inline>
+        </w:drawing>
+      </w:r>
+    </w:p>
+    <w:p>
+      <w:pPr>
+        <w:jc w:val="center"/>
+        <w:rPr>
+          <w:rFonts w:ascii="Times New Roman" w:eastAsia="Times New Roman" w:hAnsi="Times New Roman" w:cs="Times New Roman"/>
+          <w:b/>
+          <w:sz w:val="24"/>
+          <w:szCs w:val="24"/>
+        </w:rPr>
+      </w:pPr>
+      <w:r>
+        <w:rPr>
+          <w:rFonts w:ascii="Times New Roman" w:eastAsia="Times New Roman" w:hAnsi="Times New Roman" w:cs="Times New Roman"/>
+          <w:b/>
+          <w:sz w:val="24"/>
+          <w:szCs w:val="24"/>
+        </w:rPr>
+        <w:t>It is good to set up billing notifications to notified whenever we exceeded the free tier usage</w:t>
+      </w:r>
+    </w:p>
+    <w:p>
+      <w:pPr>
+        <w:jc w:val="center"/>
+        <w:rPr>
+          <w:rFonts w:ascii="Times New Roman" w:eastAsia="Times New Roman" w:hAnsi="Times New Roman" w:cs="Times New Roman"/>
+          <w:b/>
+          <w:sz w:val="24"/>
+          <w:szCs w:val="24"/>
+        </w:rPr>
+      </w:pPr>
+    </w:p>
+    <w:p>
+      <w:pPr>
+        <w:jc w:val="center"/>
+        <w:rPr>
+          <w:rFonts w:ascii="Times New Roman" w:eastAsia="Times New Roman" w:hAnsi="Times New Roman" w:cs="Times New Roman"/>
+          <w:b/>
+          <w:sz w:val="24"/>
+          <w:szCs w:val="24"/>
+        </w:rPr>
+      </w:pPr>
+    </w:p>
+    <w:p>
+      <w:pPr>
+        <w:jc w:val="center"/>
+        <w:rPr>
+          <w:rFonts w:ascii="Times New Roman" w:eastAsia="Times New Roman" w:hAnsi="Times New Roman" w:cs="Times New Roman"/>
+          <w:b/>
+          <w:sz w:val="24"/>
+          <w:szCs w:val="24"/>
+        </w:rPr>
+      </w:pPr>
+      <w:r>
+        <w:rPr>
+          <w:noProof/>
+        </w:rPr>
+        <w:lastRenderedPageBreak/>
+        <w:drawing>
+          <wp:inline distT="0" distB="0" distL="0" distR="0" wp14:anchorId="6F259546" wp14:editId="0FDC84A3">
+            <wp:extent cx="4524375" cy="4495800"/>
+            <wp:effectExtent l="0" t="0" r="9525" b="0"/>
+            <wp:docPr id="4" name="Picture 4"/>
+            <wp:cNvGraphicFramePr>
+              <a:graphicFrameLocks xmlns:a="http://schemas.openxmlformats.org/drawingml/2006/main" noChangeAspect="1"/>
+            </wp:cNvGraphicFramePr>
+            <a:graphic xmlns:a="http://schemas.openxmlformats.org/drawingml/2006/main">
+              <a:graphicData uri="http://schemas.openxmlformats.org/drawingml/2006/picture">
+                <pic:pic xmlns:pic="http://schemas.openxmlformats.org/drawingml/2006/picture">
+                  <pic:nvPicPr>
+                    <pic:cNvPr id="1" name=""/>
+                    <pic:cNvPicPr/>
+                  </pic:nvPicPr>
+                  <pic:blipFill>
+                    <a:blip r:embed="rId10"/>
+                    <a:stretch>
+                      <a:fillRect/>
+                    </a:stretch>
+                  </pic:blipFill>
+                  <pic:spPr>
+                    <a:xfrm>
+                      <a:off x="0" y="0"/>
+                      <a:ext cx="4524375" cy="4495800"/>
+                    </a:xfrm>
+                    <a:prstGeom prst="rect">
+                      <a:avLst/>
+                    </a:prstGeom>
+                  </pic:spPr>
+                </pic:pic>
+              </a:graphicData>
+            </a:graphic>
+          </wp:inline>
+        </w:drawing>
+      </w:r>
+    </w:p>
+    <w:p>
+      <w:pPr>
+        <w:jc w:val="center"/>
+        <w:rPr>
+          <w:rFonts w:ascii="Times New Roman" w:eastAsia="Times New Roman" w:hAnsi="Times New Roman" w:cs="Times New Roman"/>
+          <w:b/>
+          <w:sz w:val="24"/>
+          <w:szCs w:val="24"/>
+        </w:rPr>
+      </w:pPr>
+      <w:r>
+        <w:rPr>
+          <w:rFonts w:ascii="Times New Roman" w:eastAsia="Times New Roman" w:hAnsi="Times New Roman" w:cs="Times New Roman"/>
+          <w:b/>
+          <w:sz w:val="24"/>
+          <w:szCs w:val="24"/>
+        </w:rPr>
+        <w:t xml:space="preserve">We will be using PUTTY to connect with our EC2 instance before that PUTTY need </w:t>
+      </w:r>
+      <w:proofErr w:type="gramStart"/>
+      <w:r>
+        <w:rPr>
+          <w:rFonts w:ascii="Times New Roman" w:eastAsia="Times New Roman" w:hAnsi="Times New Roman" w:cs="Times New Roman"/>
+          <w:b/>
+          <w:sz w:val="24"/>
+          <w:szCs w:val="24"/>
+        </w:rPr>
+        <w:t>an</w:t>
+      </w:r>
+      <w:proofErr w:type="gramEnd"/>
+      <w:r>
+        <w:rPr>
+          <w:rFonts w:ascii="Times New Roman" w:eastAsia="Times New Roman" w:hAnsi="Times New Roman" w:cs="Times New Roman"/>
+          <w:b/>
+          <w:sz w:val="24"/>
+          <w:szCs w:val="24"/>
+        </w:rPr>
+        <w:t xml:space="preserve"> key to access the root directory of EC2 instance, but PUTTY not support (.</w:t>
+      </w:r>
+      <w:proofErr w:type="spellStart"/>
+      <w:r>
+        <w:rPr>
+          <w:rFonts w:ascii="Times New Roman" w:eastAsia="Times New Roman" w:hAnsi="Times New Roman" w:cs="Times New Roman"/>
+          <w:b/>
+          <w:sz w:val="24"/>
+          <w:szCs w:val="24"/>
+        </w:rPr>
+        <w:t>pem</w:t>
+      </w:r>
+      <w:proofErr w:type="spellEnd"/>
+      <w:r>
+        <w:rPr>
+          <w:rFonts w:ascii="Times New Roman" w:eastAsia="Times New Roman" w:hAnsi="Times New Roman" w:cs="Times New Roman"/>
+          <w:b/>
+          <w:sz w:val="24"/>
+          <w:szCs w:val="24"/>
+        </w:rPr>
+        <w:t>) file because of that we need to use putty key generator to convert the key into readable format (.</w:t>
+      </w:r>
+      <w:proofErr w:type="spellStart"/>
+      <w:r>
+        <w:rPr>
+          <w:rFonts w:ascii="Times New Roman" w:eastAsia="Times New Roman" w:hAnsi="Times New Roman" w:cs="Times New Roman"/>
+          <w:b/>
+          <w:sz w:val="24"/>
+          <w:szCs w:val="24"/>
+        </w:rPr>
+        <w:t>ppk</w:t>
+      </w:r>
+      <w:proofErr w:type="spellEnd"/>
+      <w:r>
+        <w:rPr>
+          <w:rFonts w:ascii="Times New Roman" w:eastAsia="Times New Roman" w:hAnsi="Times New Roman" w:cs="Times New Roman"/>
+          <w:b/>
+          <w:sz w:val="24"/>
+          <w:szCs w:val="24"/>
+        </w:rPr>
+        <w:t>).</w:t>
+      </w:r>
+    </w:p>
+    <w:p>
+      <w:pPr>
+        <w:jc w:val="center"/>
+        <w:rPr>
+          <w:rFonts w:ascii="Times New Roman" w:eastAsia="Times New Roman" w:hAnsi="Times New Roman" w:cs="Times New Roman"/>
+          <w:b/>
+          <w:sz w:val="24"/>
+          <w:szCs w:val="24"/>
+        </w:rPr>
+      </w:pPr>
+      <w:r>
+        <w:rPr>
+          <w:noProof/>
+        </w:rPr>
+        <w:drawing>
+          <wp:inline distT="0" distB="0" distL="0" distR="0" wp14:anchorId="779D779B" wp14:editId="5753FDE8">
+            <wp:extent cx="6457950" cy="2625725"/>
+            <wp:effectExtent l="0" t="0" r="0" b="3175"/>
+            <wp:docPr id="5" name="Picture 5"/>
+            <wp:cNvGraphicFramePr>
+              <a:graphicFrameLocks xmlns:a="http://schemas.openxmlformats.org/drawingml/2006/main" noChangeAspect="1"/>
+            </wp:cNvGraphicFramePr>
+            <a:graphic xmlns:a="http://schemas.openxmlformats.org/drawingml/2006/main">
+              <a:graphicData uri="http://schemas.openxmlformats.org/drawingml/2006/picture">
+                <pic:pic xmlns:pic="http://schemas.openxmlformats.org/drawingml/2006/picture">
+                  <pic:nvPicPr>
+                    <pic:cNvPr id="1" name=""/>
+                    <pic:cNvPicPr/>
+                  </pic:nvPicPr>
+                  <pic:blipFill>
+                    <a:blip r:embed="rId11"/>
+                    <a:stretch>
+                      <a:fillRect/>
+                    </a:stretch>
+                  </pic:blipFill>
+                  <pic:spPr>
+                    <a:xfrm>
+                      <a:off x="0" y="0"/>
+                      <a:ext cx="6457950" cy="2625725"/>
+                    </a:xfrm>
+                    <a:prstGeom prst="rect">
+                      <a:avLst/>
+                    </a:prstGeom>
+                  </pic:spPr>
+                </pic:pic>
+              </a:graphicData>
+            </a:graphic>
+          </wp:inline>
+        </w:drawing>
+      </w:r>
+    </w:p>
+    <w:p>
+      <w:pPr>
+        <w:jc w:val="center"/>
+        <w:rPr>
+          <w:rFonts w:ascii="Times New Roman" w:eastAsia="Times New Roman" w:hAnsi="Times New Roman" w:cs="Times New Roman"/>
+          <w:b/>
+          <w:sz w:val="24"/>
+          <w:szCs w:val="24"/>
+        </w:rPr>
+      </w:pPr>
+      <w:r>
+        <w:rPr>
+          <w:rFonts w:ascii="Times New Roman" w:eastAsia="Times New Roman" w:hAnsi="Times New Roman" w:cs="Times New Roman"/>
+          <w:b/>
+          <w:sz w:val="24"/>
+          <w:szCs w:val="24"/>
+        </w:rPr>
+        <w:t>EC2 Instance is now up and running. (</w:t>
+      </w:r>
+      <w:r>
+        <w:rPr>
+          <w:rFonts w:ascii="Times New Roman" w:eastAsia="Times New Roman" w:hAnsi="Times New Roman" w:cs="Times New Roman"/>
+          <w:b/>
+          <w:sz w:val="24"/>
+          <w:szCs w:val="24"/>
+        </w:rPr>
+        <w:t>W</w:t>
+      </w:r>
+      <w:r>
+        <w:rPr>
+          <w:rFonts w:ascii="Times New Roman" w:eastAsia="Times New Roman" w:hAnsi="Times New Roman" w:cs="Times New Roman"/>
+          <w:b/>
+          <w:sz w:val="24"/>
+          <w:szCs w:val="24"/>
+        </w:rPr>
+        <w:t>e will use public IP address to connect with putty locally from the windows machine)</w:t>
+      </w:r>
+    </w:p>
+    <w:p>
+      <w:pPr>
+        <w:jc w:val="center"/>
+        <w:rPr>
+          <w:rFonts w:ascii="Times New Roman" w:eastAsia="Times New Roman" w:hAnsi="Times New Roman" w:cs="Times New Roman"/>
+          <w:b/>
+          <w:sz w:val="24"/>
+          <w:szCs w:val="24"/>
+        </w:rPr>
+      </w:pPr>
+    </w:p>
+    <w:p>
+      <w:pPr>
+        <w:jc w:val="center"/>
+        <w:rPr>
+          <w:rFonts w:ascii="Times New Roman" w:eastAsia="Times New Roman" w:hAnsi="Times New Roman" w:cs="Times New Roman"/>
+          <w:b/>
+          <w:sz w:val="24"/>
+          <w:szCs w:val="24"/>
+        </w:rPr>
+      </w:pPr>
+    </w:p>
+    <w:p>
+      <w:pPr>
+        <w:jc w:val="center"/>
+        <w:rPr>
+          <w:rFonts w:ascii="Times New Roman" w:eastAsia="Times New Roman" w:hAnsi="Times New Roman" w:cs="Times New Roman"/>
+          <w:b/>
+          <w:sz w:val="24"/>
+          <w:szCs w:val="24"/>
+        </w:rPr>
+      </w:pPr>
+    </w:p>
+    <w:p>
+      <w:pPr>
+        <w:jc w:val="center"/>
+        <w:rPr>
+          <w:rFonts w:ascii="Times New Roman" w:eastAsia="Times New Roman" w:hAnsi="Times New Roman" w:cs="Times New Roman"/>
+          <w:b/>
+          <w:sz w:val="24"/>
+          <w:szCs w:val="24"/>
+        </w:rPr>
+      </w:pPr>
+    </w:p>
+    <w:p>
+      <w:pPr>
+        <w:rPr>
+          <w:rFonts w:ascii="Times New Roman" w:eastAsia="Times New Roman" w:hAnsi="Times New Roman" w:cs="Times New Roman"/>
+          <w:bCs/>
+          <w:sz w:val="24"/>
+          <w:szCs w:val="24"/>
+        </w:rPr>
+      </w:pPr>
+    </w:p>
+    <w:p>
+      <w:pPr>
+        <w:rPr>
+          <w:rFonts w:ascii="Times New Roman" w:eastAsia="Times New Roman" w:hAnsi="Times New Roman" w:cs="Times New Roman"/>
+          <w:bCs/>
+          <w:sz w:val="24"/>
+          <w:szCs w:val="24"/>
+        </w:rPr>
+      </w:pPr>
+    </w:p>
+    <w:p>
+      <w:pPr>
+        <w:rPr>
+          <w:rFonts w:ascii="Times New Roman" w:eastAsia="Times New Roman" w:hAnsi="Times New Roman" w:cs="Times New Roman"/>
+          <w:bCs/>
+          <w:sz w:val="24"/>
+          <w:szCs w:val="24"/>
+        </w:rPr>
+      </w:pPr>
+    </w:p>
+    <w:p>
+      <w:pPr>
+        <w:pStyle w:val="ListParagraph"/>
+        <w:rPr>
+          <w:rFonts w:ascii="Times New Roman" w:eastAsia="Times New Roman" w:hAnsi="Times New Roman" w:cs="Times New Roman"/>
+          <w:bCs/>
+          <w:sz w:val="24"/>
+          <w:szCs w:val="24"/>
+        </w:rPr>
+      </w:pPr>
+    </w:p>
+    <w:p>
+      <w:pPr>
+        <w:rPr>
+          <w:rFonts w:ascii="Times New Roman" w:eastAsia="Times New Roman" w:hAnsi="Times New Roman" w:cs="Times New Roman"/>
+          <w:bCs/>
           <w:sz w:val="24"/>
           <w:szCs w:val="24"/>
         </w:rPr>
@@ -448,7 +1016,6 @@
         <w:rPr>
           <w:rFonts w:ascii="Times New Roman" w:eastAsia="Times New Roman" w:hAnsi="Times New Roman" w:cs="Times New Roman"/>
           <w:b/>
-          <w:color w:val="FF0000"/>
           <w:sz w:val="28"/>
           <w:szCs w:val="28"/>
         </w:rPr>
@@ -465,8 +1032,57 @@
     </w:p>
     <w:p>
       <w:pPr>
-        <w:rPr>
-          <w:rFonts w:ascii="Times New Roman" w:eastAsia="Times New Roman" w:hAnsi="Times New Roman" w:cs="Times New Roman"/>
+        <w:pStyle w:val="ListParagraph"/>
+        <w:numPr>
+          <w:ilvl w:val="0"/>
+          <w:numId w:val="7"/>
+        </w:numPr>
+        <w:rPr>
+          <w:rFonts w:ascii="Times New Roman" w:eastAsia="Times New Roman" w:hAnsi="Times New Roman" w:cs="Times New Roman"/>
+          <w:bCs/>
+          <w:sz w:val="24"/>
+          <w:szCs w:val="24"/>
+        </w:rPr>
+      </w:pPr>
+      <w:r>
+        <w:rPr>
+          <w:rFonts w:ascii="Times New Roman" w:eastAsia="Times New Roman" w:hAnsi="Times New Roman" w:cs="Times New Roman"/>
+          <w:bCs/>
+          <w:sz w:val="24"/>
+          <w:szCs w:val="24"/>
+        </w:rPr>
+        <w:t>EC2 Instance</w:t>
+      </w:r>
+    </w:p>
+    <w:p>
+      <w:pPr>
+        <w:pStyle w:val="ListParagraph"/>
+        <w:numPr>
+          <w:ilvl w:val="0"/>
+          <w:numId w:val="7"/>
+        </w:numPr>
+        <w:rPr>
+          <w:rFonts w:ascii="Times New Roman" w:eastAsia="Times New Roman" w:hAnsi="Times New Roman" w:cs="Times New Roman"/>
+          <w:bCs/>
+          <w:sz w:val="24"/>
+          <w:szCs w:val="24"/>
+        </w:rPr>
+      </w:pPr>
+      <w:r>
+        <w:rPr>
+          <w:rFonts w:ascii="Times New Roman" w:eastAsia="Times New Roman" w:hAnsi="Times New Roman" w:cs="Times New Roman"/>
+          <w:bCs/>
+          <w:sz w:val="24"/>
+          <w:szCs w:val="24"/>
+        </w:rPr>
+        <w:t>RDS (Relational Database System) (PostgreSQL)</w:t>
+      </w:r>
+    </w:p>
+    <w:p>
+      <w:pPr>
+        <w:rPr>
+          <w:rFonts w:ascii="Times New Roman" w:eastAsia="Times New Roman" w:hAnsi="Times New Roman" w:cs="Times New Roman"/>
+          <w:bCs/>
           <w:color w:val="FF0000"/>
           <w:sz w:val="24"/>
           <w:szCs w:val="24"/>
@@ -475,60 +1091,13 @@
       <w:r>
         <w:rPr>
           <w:rFonts w:ascii="Times New Roman" w:eastAsia="Times New Roman" w:hAnsi="Times New Roman" w:cs="Times New Roman"/>
+          <w:bCs/>
           <w:color w:val="FF0000"/>
           <w:sz w:val="24"/>
           <w:szCs w:val="24"/>
         </w:rPr>
-        <w:t xml:space="preserve">// Contribution of Student 1: </w:t>
-      </w:r>
-      <w:r>
-        <w:rPr>
-          <w:rFonts w:ascii="Times New Roman" w:eastAsia="Times New Roman" w:hAnsi="Times New Roman" w:cs="Times New Roman"/>
-          <w:b/>
-          <w:color w:val="FF0000"/>
-          <w:sz w:val="28"/>
-          <w:szCs w:val="28"/>
-        </w:rPr>
-        <w:t>17IT001</w:t>
-      </w:r>
-    </w:p>
-    <w:p>
-      <w:pPr>
-        <w:rPr>
-          <w:rFonts w:ascii="Times New Roman" w:eastAsia="Times New Roman" w:hAnsi="Times New Roman" w:cs="Times New Roman"/>
-          <w:color w:val="FF0000"/>
-          <w:sz w:val="24"/>
-          <w:szCs w:val="24"/>
-        </w:rPr>
-      </w:pPr>
-      <w:r>
-        <w:rPr>
-          <w:rFonts w:ascii="Times New Roman" w:eastAsia="Times New Roman" w:hAnsi="Times New Roman" w:cs="Times New Roman"/>
-          <w:color w:val="FF0000"/>
-          <w:sz w:val="24"/>
-          <w:szCs w:val="24"/>
-        </w:rPr>
-        <w:t xml:space="preserve">// Contribution of Student 2: </w:t>
-      </w:r>
-      <w:r>
-        <w:rPr>
-          <w:rFonts w:ascii="Times New Roman" w:eastAsia="Times New Roman" w:hAnsi="Times New Roman" w:cs="Times New Roman"/>
-          <w:b/>
-          <w:color w:val="FF0000"/>
-          <w:sz w:val="28"/>
-          <w:szCs w:val="28"/>
-        </w:rPr>
-        <w:t>17IT002</w:t>
-      </w:r>
-    </w:p>
-    <w:p>
-      <w:pPr>
-        <w:rPr>
-          <w:rFonts w:ascii="Times New Roman" w:eastAsia="Times New Roman" w:hAnsi="Times New Roman" w:cs="Times New Roman"/>
-          <w:sz w:val="24"/>
-          <w:szCs w:val="24"/>
-        </w:rPr>
-      </w:pPr>
+        <w:t xml:space="preserve">1.1 </w:t>
+      </w:r>
     </w:p>
     <w:p>
       <w:pPr>
@@ -825,8 +1394,8 @@
       <w:bookmarkEnd w:id="0"/>
     </w:p>
     <w:sectPr>
-      <w:headerReference w:type="default" r:id="rId7"/>
-      <w:footerReference w:type="default" r:id="rId8"/>
+      <w:headerReference w:type="default" r:id="rId12"/>
+      <w:footerReference w:type="default" r:id="rId13"/>
       <w:pgSz w:w="11907" w:h="16839"/>
       <w:pgMar w:top="1076" w:right="387" w:bottom="1440" w:left="1350" w:header="540" w:footer="720" w:gutter="0"/>
       <w:pgNumType w:start="1"/>
@@ -1126,6 +1695,95 @@
     </w:lvl>
   </w:abstractNum>
   <w:abstractNum w:abstractNumId="1" w15:restartNumberingAfterBreak="0">
+    <w:nsid w:val="42144255"/>
+    <w:multiLevelType w:val="hybridMultilevel"/>
+    <w:tmpl w:val="E4C881BE"/>
+    <w:lvl w:ilvl="0" w:tplc="4009000F">
+      <w:start w:val="1"/>
+      <w:numFmt w:val="decimal"/>
+      <w:lvlText w:val="%1."/>
+      <w:lvlJc w:val="left"/>
+      <w:pPr>
+        <w:ind w:left="720" w:hanging="360"/>
+      </w:pPr>
+      <w:rPr>
+        <w:rFonts w:hint="default"/>
+      </w:rPr>
+    </w:lvl>
+    <w:lvl w:ilvl="1" w:tplc="40090019" w:tentative="1">
+      <w:start w:val="1"/>
+      <w:numFmt w:val="lowerLetter"/>
+      <w:lvlText w:val="%2."/>
+      <w:lvlJc w:val="left"/>
+      <w:pPr>
+        <w:ind w:left="1440" w:hanging="360"/>
+      </w:pPr>
+    </w:lvl>
+    <w:lvl w:ilvl="2" w:tplc="4009001B" w:tentative="1">
+      <w:start w:val="1"/>
+      <w:numFmt w:val="lowerRoman"/>
+      <w:lvlText w:val="%3."/>
+      <w:lvlJc w:val="right"/>
+      <w:pPr>
+        <w:ind w:left="2160" w:hanging="180"/>
+      </w:pPr>
+    </w:lvl>
+    <w:lvl w:ilvl="3" w:tplc="4009000F" w:tentative="1">
+      <w:start w:val="1"/>
+      <w:numFmt w:val="decimal"/>
+      <w:lvlText w:val="%4."/>
+      <w:lvlJc w:val="left"/>
+      <w:pPr>
+        <w:ind w:left="2880" w:hanging="360"/>
+      </w:pPr>
+    </w:lvl>
+    <w:lvl w:ilvl="4" w:tplc="40090019" w:tentative="1">
+      <w:start w:val="1"/>
+      <w:numFmt w:val="lowerLetter"/>
+      <w:lvlText w:val="%5."/>
+      <w:lvlJc w:val="left"/>
+      <w:pPr>
+        <w:ind w:left="3600" w:hanging="360"/>
+      </w:pPr>
+    </w:lvl>
+    <w:lvl w:ilvl="5" w:tplc="4009001B" w:tentative="1">
+      <w:start w:val="1"/>
+      <w:numFmt w:val="lowerRoman"/>
+      <w:lvlText w:val="%6."/>
+      <w:lvlJc w:val="right"/>
+      <w:pPr>
+        <w:ind w:left="4320" w:hanging="180"/>
+      </w:pPr>
+    </w:lvl>
+    <w:lvl w:ilvl="6" w:tplc="4009000F" w:tentative="1">
+      <w:start w:val="1"/>
+      <w:numFmt w:val="decimal"/>
+      <w:lvlText w:val="%7."/>
+      <w:lvlJc w:val="left"/>
+      <w:pPr>
+        <w:ind w:left="5040" w:hanging="360"/>
+      </w:pPr>
+    </w:lvl>
+    <w:lvl w:ilvl="7" w:tplc="40090019" w:tentative="1">
+      <w:start w:val="1"/>
+      <w:numFmt w:val="lowerLetter"/>
+      <w:lvlText w:val="%8."/>
+      <w:lvlJc w:val="left"/>
+      <w:pPr>
+        <w:ind w:left="5760" w:hanging="360"/>
+      </w:pPr>
+    </w:lvl>
+    <w:lvl w:ilvl="8" w:tplc="4009001B" w:tentative="1">
+      <w:start w:val="1"/>
+      <w:numFmt w:val="lowerRoman"/>
+      <w:lvlText w:val="%9."/>
+      <w:lvlJc w:val="right"/>
+      <w:pPr>
+        <w:ind w:left="6480" w:hanging="180"/>
+      </w:pPr>
+    </w:lvl>
+  </w:abstractNum>
+  <w:abstractNum w:abstractNumId="2" w15:restartNumberingAfterBreak="0">
     <w:nsid w:val="42D7726F"/>
     <w:multiLevelType w:val="hybridMultilevel"/>
     <w:tmpl w:val="B1C44D50"/>
@@ -1237,7 +1895,7 @@
       </w:rPr>
     </w:lvl>
   </w:abstractNum>
-  <w:abstractNum w:abstractNumId="2" w15:restartNumberingAfterBreak="0">
+  <w:abstractNum w:abstractNumId="3" w15:restartNumberingAfterBreak="0">
     <w:nsid w:val="47792D21"/>
     <w:multiLevelType w:val="hybridMultilevel"/>
     <w:tmpl w:val="2DEE7540"/>
@@ -1350,7 +2008,7 @@
       </w:rPr>
     </w:lvl>
   </w:abstractNum>
-  <w:abstractNum w:abstractNumId="3" w15:restartNumberingAfterBreak="0">
+  <w:abstractNum w:abstractNumId="4" w15:restartNumberingAfterBreak="0">
     <w:nsid w:val="4B0254A6"/>
     <w:multiLevelType w:val="multilevel"/>
     <w:tmpl w:val="6FB4C264"/>
@@ -1436,7 +2094,7 @@
       </w:pPr>
     </w:lvl>
   </w:abstractNum>
-  <w:abstractNum w:abstractNumId="4" w15:restartNumberingAfterBreak="0">
+  <w:abstractNum w:abstractNumId="5" w15:restartNumberingAfterBreak="0">
     <w:nsid w:val="566B12AD"/>
     <w:multiLevelType w:val="hybridMultilevel"/>
     <w:tmpl w:val="51ACC1F4"/>
@@ -1549,7 +2207,7 @@
       </w:rPr>
     </w:lvl>
   </w:abstractNum>
-  <w:abstractNum w:abstractNumId="5" w15:restartNumberingAfterBreak="0">
+  <w:abstractNum w:abstractNumId="6" w15:restartNumberingAfterBreak="0">
     <w:nsid w:val="592F21D1"/>
     <w:multiLevelType w:val="hybridMultilevel"/>
     <w:tmpl w:val="ED2C5FD4"/>
@@ -1661,23 +2319,118 @@
       </w:rPr>
     </w:lvl>
   </w:abstractNum>
+  <w:abstractNum w:abstractNumId="7" w15:restartNumberingAfterBreak="0">
+    <w:nsid w:val="7F72162D"/>
+    <w:multiLevelType w:val="hybridMultilevel"/>
+    <w:tmpl w:val="5EBEF67A"/>
+    <w:lvl w:ilvl="0" w:tplc="4009000F">
+      <w:start w:val="1"/>
+      <w:numFmt w:val="decimal"/>
+      <w:lvlText w:val="%1."/>
+      <w:lvlJc w:val="left"/>
+      <w:pPr>
+        <w:ind w:left="720" w:hanging="360"/>
+      </w:pPr>
+      <w:rPr>
+        <w:rFonts w:hint="default"/>
+      </w:rPr>
+    </w:lvl>
+    <w:lvl w:ilvl="1" w:tplc="40090019" w:tentative="1">
+      <w:start w:val="1"/>
+      <w:numFmt w:val="lowerLetter"/>
+      <w:lvlText w:val="%2."/>
+      <w:lvlJc w:val="left"/>
+      <w:pPr>
+        <w:ind w:left="1440" w:hanging="360"/>
+      </w:pPr>
+    </w:lvl>
+    <w:lvl w:ilvl="2" w:tplc="4009001B" w:tentative="1">
+      <w:start w:val="1"/>
+      <w:numFmt w:val="lowerRoman"/>
+      <w:lvlText w:val="%3."/>
+      <w:lvlJc w:val="right"/>
+      <w:pPr>
+        <w:ind w:left="2160" w:hanging="180"/>
+      </w:pPr>
+    </w:lvl>
+    <w:lvl w:ilvl="3" w:tplc="4009000F" w:tentative="1">
+      <w:start w:val="1"/>
+      <w:numFmt w:val="decimal"/>
+      <w:lvlText w:val="%4."/>
+      <w:lvlJc w:val="left"/>
+      <w:pPr>
+        <w:ind w:left="2880" w:hanging="360"/>
+      </w:pPr>
+    </w:lvl>
+    <w:lvl w:ilvl="4" w:tplc="40090019" w:tentative="1">
+      <w:start w:val="1"/>
+      <w:numFmt w:val="lowerLetter"/>
+      <w:lvlText w:val="%5."/>
+      <w:lvlJc w:val="left"/>
+      <w:pPr>
+        <w:ind w:left="3600" w:hanging="360"/>
+      </w:pPr>
+    </w:lvl>
+    <w:lvl w:ilvl="5" w:tplc="4009001B" w:tentative="1">
+      <w:start w:val="1"/>
+      <w:numFmt w:val="lowerRoman"/>
+      <w:lvlText w:val="%6."/>
+      <w:lvlJc w:val="right"/>
+      <w:pPr>
+        <w:ind w:left="4320" w:hanging="180"/>
+      </w:pPr>
+    </w:lvl>
+    <w:lvl w:ilvl="6" w:tplc="4009000F" w:tentative="1">
+      <w:start w:val="1"/>
+      <w:numFmt w:val="decimal"/>
+      <w:lvlText w:val="%7."/>
+      <w:lvlJc w:val="left"/>
+      <w:pPr>
+        <w:ind w:left="5040" w:hanging="360"/>
+      </w:pPr>
+    </w:lvl>
+    <w:lvl w:ilvl="7" w:tplc="40090019" w:tentative="1">
+      <w:start w:val="1"/>
+      <w:numFmt w:val="lowerLetter"/>
+      <w:lvlText w:val="%8."/>
+      <w:lvlJc w:val="left"/>
+      <w:pPr>
+        <w:ind w:left="5760" w:hanging="360"/>
+      </w:pPr>
+    </w:lvl>
+    <w:lvl w:ilvl="8" w:tplc="4009001B" w:tentative="1">
+      <w:start w:val="1"/>
+      <w:numFmt w:val="lowerRoman"/>
+      <w:lvlText w:val="%9."/>
+      <w:lvlJc w:val="right"/>
+      <w:pPr>
+        <w:ind w:left="6480" w:hanging="180"/>
+      </w:pPr>
+    </w:lvl>
+  </w:abstractNum>
   <w:num w:numId="1">
+    <w:abstractNumId w:val="4"/>
+  </w:num>
+  <w:num w:numId="2">
     <w:abstractNumId w:val="3"/>
   </w:num>
-  <w:num w:numId="2">
-    <w:abstractNumId w:val="2"/>
-  </w:num>
   <w:num w:numId="3">
-    <w:abstractNumId w:val="5"/>
+    <w:abstractNumId w:val="6"/>
   </w:num>
   <w:num w:numId="4">
-    <w:abstractNumId w:val="4"/>
+    <w:abstractNumId w:val="5"/>
   </w:num>
   <w:num w:numId="5">
     <w:abstractNumId w:val="0"/>
   </w:num>
   <w:num w:numId="6">
+    <w:abstractNumId w:val="2"/>
+  </w:num>
+  <w:num w:numId="7">
     <w:abstractNumId w:val="1"/>
+  </w:num>
+  <w:num w:numId="8">
+    <w:abstractNumId w:val="7"/>
   </w:num>
 </w:numbering>
 </file>
@@ -1854,7 +2607,7 @@
     <w:lsdException w:name="Table Web 2" w:semiHidden="1" w:unhideWhenUsed="1"/>
     <w:lsdException w:name="Table Web 3" w:semiHidden="1" w:unhideWhenUsed="1"/>
     <w:lsdException w:name="Balloon Text" w:semiHidden="1" w:unhideWhenUsed="1"/>
-    <w:lsdException w:name="Table Grid" w:semiHidden="1" w:uiPriority="59" w:unhideWhenUsed="1"/>
+    <w:lsdException w:name="Table Grid" w:uiPriority="59"/>
     <w:lsdException w:name="Table Theme" w:semiHidden="1" w:unhideWhenUsed="1"/>
     <w:lsdException w:name="Placeholder Text" w:semiHidden="1"/>
     <w:lsdException w:name="No Spacing" w:uiPriority="1" w:qFormat="1"/>

</xml_diff>